<commit_message>
Fix sidecar env loading + ensure Dify ingest
</commit_message>
<xml_diff>
--- a/project.docx
+++ b/project.docx
@@ -537,9 +537,7 @@
             <w:tcW w:w="10358" w:type="dxa"/>
             <w:gridSpan w:val="6"/>
           </w:tcPr>
-          <w:p>
-            <w:r/>
-          </w:p>
+          <w:p/>
           <w:p>
             <w:pPr>
               <w:spacing w:before="120" w:after="40"/>
@@ -553,43 +551,121 @@
             </w:r>
           </w:p>
           <w:p>
-            <w:pPr>
-              <w:spacing w:before="0" w:after="0"/>
-            </w:pPr>
-            <w:r>
-              <w:t>• 教学/培训视频信息密度高，但检索成本高：想找某个知识点往往需要反复拖动进度条。</w:t>
-            </w:r>
-          </w:p>
-          <w:p>
-            <w:pPr>
-              <w:spacing w:before="0" w:after="0"/>
-            </w:pPr>
-            <w:r>
-              <w:t>• 本项目将“视频 → 转录字幕 → 结构化笔记 → 知识库向量化 → 智能体问答”串成闭环，让用户用自然语言直接定位到视频片段并获得引用与时间戳。</w:t>
-            </w:r>
-          </w:p>
-          <w:p>
-            <w:pPr>
-              <w:spacing w:before="0" w:after="0"/>
-            </w:pPr>
-            <w:r>
-              <w:t>• 创新点：视频内容不仅生成 Markdown 笔记（可选），还会与原始字幕一起入库，支持跨视频的知识检索与对话式问答。</w:t>
-            </w:r>
-          </w:p>
-          <w:p>
-            <w:pPr>
-              <w:spacing w:before="0" w:after="0"/>
-            </w:pPr>
-            <w:r>
-              <w:t>• 竞争力：复用 Dify 的知识库、分片、Embedding、混合检索与工作流编排能力，降低从零实现 RAG 平台的成本，迭代更快。</w:t>
-            </w:r>
-          </w:p>
-          <w:p>
-            <w:pPr>
-              <w:spacing w:before="0" w:after="0"/>
-            </w:pPr>
-            <w:r>
-              <w:t>• 可扩展：未来可将时间戳与播放器联动，实现“点击引用跳转到对应时间点”。</w:t>
+            <w:r>
+              <w:t xml:space="preserve">• </w:t>
+            </w:r>
+            <w:r>
+              <w:t>教学</w:t>
+            </w:r>
+            <w:r>
+              <w:t>/</w:t>
+            </w:r>
+            <w:r>
+              <w:t>培训视频信息密度高，但检索成本高：想找某个知识点往往需要反复拖动进度条。</w:t>
+            </w:r>
+          </w:p>
+          <w:p>
+            <w:r>
+              <w:t xml:space="preserve">• </w:t>
+            </w:r>
+            <w:r>
+              <w:t>本项目将</w:t>
+            </w:r>
+            <w:r>
+              <w:t>“</w:t>
+            </w:r>
+            <w:r>
+              <w:t>视频</w:t>
+            </w:r>
+            <w:r>
+              <w:t xml:space="preserve"> → </w:t>
+            </w:r>
+            <w:r>
+              <w:t>转录字幕</w:t>
+            </w:r>
+            <w:r>
+              <w:t xml:space="preserve"> → </w:t>
+            </w:r>
+            <w:r>
+              <w:t>结构化笔记</w:t>
+            </w:r>
+            <w:r>
+              <w:t xml:space="preserve"> → </w:t>
+            </w:r>
+            <w:r>
+              <w:t>知识库向量化</w:t>
+            </w:r>
+            <w:r>
+              <w:t xml:space="preserve"> → </w:t>
+            </w:r>
+            <w:r>
+              <w:t>智能体问答</w:t>
+            </w:r>
+            <w:r>
+              <w:t>”</w:t>
+            </w:r>
+            <w:r>
+              <w:t>串成闭环，让用户用自然语言直接定位到视频片段并获得引用与时间戳。</w:t>
+            </w:r>
+          </w:p>
+          <w:p>
+            <w:r>
+              <w:t xml:space="preserve">• </w:t>
+            </w:r>
+            <w:r>
+              <w:t>创新点：视频内容不仅生成</w:t>
+            </w:r>
+            <w:r>
+              <w:t xml:space="preserve"> Markdown </w:t>
+            </w:r>
+            <w:r>
+              <w:t>笔记（可选），还会与原始字幕一起入库，支持跨视频的知识检索与对话式问答。</w:t>
+            </w:r>
+          </w:p>
+          <w:p>
+            <w:r>
+              <w:t xml:space="preserve">• </w:t>
+            </w:r>
+            <w:r>
+              <w:t>竞争力：复用</w:t>
+            </w:r>
+            <w:r>
+              <w:t xml:space="preserve"> Dify </w:t>
+            </w:r>
+            <w:r>
+              <w:t>的知识库、分片、</w:t>
+            </w:r>
+            <w:r>
+              <w:t>Embedding</w:t>
+            </w:r>
+            <w:r>
+              <w:t>、混合检索与工作流编排能力，降低从零实现</w:t>
+            </w:r>
+            <w:r>
+              <w:t xml:space="preserve"> RAG </w:t>
+            </w:r>
+            <w:r>
+              <w:t>平台的成本，迭代更快。</w:t>
+            </w:r>
+          </w:p>
+          <w:p>
+            <w:r>
+              <w:t xml:space="preserve">• </w:t>
+            </w:r>
+            <w:r>
+              <w:t>可扩展：未来可将时间戳与播放器联动，实现</w:t>
+            </w:r>
+            <w:r>
+              <w:t>“</w:t>
+            </w:r>
+            <w:r>
+              <w:t>点击引用跳转到对应时间点</w:t>
+            </w:r>
+            <w:r>
+              <w:t>”</w:t>
+            </w:r>
+            <w:r>
+              <w:t>。</w:t>
             </w:r>
           </w:p>
           <w:p>
@@ -605,43 +681,172 @@
             </w:r>
           </w:p>
           <w:p>
-            <w:pPr>
-              <w:spacing w:before="0" w:after="0"/>
-            </w:pPr>
-            <w:r>
-              <w:t>• BiliNote：开源视频笔记项目，具备视频处理、字幕转录、截图与笔记生成等能力。本项目在其基础上引入“知识库入库 + RAG 问答”。</w:t>
-            </w:r>
-          </w:p>
-          <w:p>
-            <w:pPr>
-              <w:spacing w:before="0" w:after="0"/>
-            </w:pPr>
-            <w:r>
-              <w:t>• Dify：开源 LLM 应用平台，提供数据集（知识库）、文档分片与向量索引、工作流编排、对话 API 与可视化运维能力。</w:t>
-            </w:r>
-          </w:p>
-          <w:p>
-            <w:pPr>
-              <w:spacing w:before="0" w:after="0"/>
-            </w:pPr>
-            <w:r>
-              <w:t>• Whisper / faster-whisper：语音转文字（字幕/时间戳）核心组件，支持 CPU 模式运行。</w:t>
-            </w:r>
-          </w:p>
-          <w:p>
-            <w:pPr>
-              <w:spacing w:before="0" w:after="0"/>
-            </w:pPr>
-            <w:r>
-              <w:t>• Ollama/云模型：Embedding 可本地部署（如 mxbai-embed-large、bge-m3 等），LLM 可对接官方 API（如 DeepSeek 等）或企业中转。</w:t>
-            </w:r>
-          </w:p>
-          <w:p>
-            <w:pPr>
-              <w:spacing w:before="0" w:after="0"/>
-            </w:pPr>
-            <w:r>
-              <w:t>• 对标：B站 AI 总结、Notion AI 等。优势在于“可私有化部署 + 视频时间戳引用 + 知识库可持续累积”。</w:t>
+            <w:r>
+              <w:t>• BiliNote</w:t>
+            </w:r>
+            <w:r>
+              <w:t>：</w:t>
+            </w:r>
+            <w:r>
+              <w:rPr>
+                <w:rFonts w:hint="eastAsia"/>
+              </w:rPr>
+              <w:t>视频处理转换为元数据，</w:t>
+            </w:r>
+            <w:r>
+              <w:t>具备视频处理、字幕转录、截图与笔记生成等能力。本项目在其基础上引入</w:t>
+            </w:r>
+            <w:r>
+              <w:t>“</w:t>
+            </w:r>
+            <w:r>
+              <w:t>知识库入库</w:t>
+            </w:r>
+            <w:r>
+              <w:t xml:space="preserve"> + RAG </w:t>
+            </w:r>
+            <w:r>
+              <w:t>问答</w:t>
+            </w:r>
+            <w:r>
+              <w:t>”</w:t>
+            </w:r>
+            <w:r>
+              <w:t>。</w:t>
+            </w:r>
+          </w:p>
+          <w:p>
+            <w:r>
+              <w:t>• Dify</w:t>
+            </w:r>
+            <w:r>
+              <w:t>：开源</w:t>
+            </w:r>
+            <w:r>
+              <w:t xml:space="preserve"> LLM </w:t>
+            </w:r>
+            <w:r>
+              <w:t>应用平台，提供数据集（知识库）、文档分片与向量索引、工作流编排、对话</w:t>
+            </w:r>
+            <w:r>
+              <w:t xml:space="preserve"> API </w:t>
+            </w:r>
+            <w:r>
+              <w:t>与可视化运维能力。</w:t>
+            </w:r>
+          </w:p>
+          <w:p>
+            <w:r>
+              <w:t>• Whisper / faster-whisper</w:t>
+            </w:r>
+            <w:r>
+              <w:t>：语音转文字（字幕</w:t>
+            </w:r>
+            <w:r>
+              <w:t>/</w:t>
+            </w:r>
+            <w:r>
+              <w:t>时间戳）核心组件，支持</w:t>
+            </w:r>
+            <w:r>
+              <w:t xml:space="preserve"> CPU </w:t>
+            </w:r>
+            <w:r>
+              <w:t>模式运行。</w:t>
+            </w:r>
+          </w:p>
+          <w:p>
+            <w:r>
+              <w:t>• Ollama/</w:t>
+            </w:r>
+            <w:r>
+              <w:t>云模型：</w:t>
+            </w:r>
+            <w:r>
+              <w:t xml:space="preserve">Embedding </w:t>
+            </w:r>
+            <w:r>
+              <w:t>可本地部署（如</w:t>
+            </w:r>
+            <w:r>
+              <w:t xml:space="preserve"> mxbai-embed-large</w:t>
+            </w:r>
+            <w:r>
+              <w:t>、</w:t>
+            </w:r>
+            <w:r>
+              <w:t xml:space="preserve">bge-m3 </w:t>
+            </w:r>
+            <w:r>
+              <w:t>等），</w:t>
+            </w:r>
+            <w:r>
+              <w:t xml:space="preserve">LLM </w:t>
+            </w:r>
+            <w:r>
+              <w:t>可对接官方</w:t>
+            </w:r>
+            <w:r>
+              <w:t xml:space="preserve"> API</w:t>
+            </w:r>
+            <w:r>
+              <w:t>（如</w:t>
+            </w:r>
+            <w:r>
+              <w:t xml:space="preserve"> DeepSeek </w:t>
+            </w:r>
+            <w:r>
+              <w:t>等）或企业中转。</w:t>
+            </w:r>
+          </w:p>
+          <w:p>
+            <w:r>
+              <w:t xml:space="preserve">• </w:t>
+            </w:r>
+            <w:r>
+              <w:t>对标：</w:t>
+            </w:r>
+            <w:r>
+              <w:t>B</w:t>
+            </w:r>
+            <w:r>
+              <w:t>站</w:t>
+            </w:r>
+            <w:r>
+              <w:t xml:space="preserve"> AI </w:t>
+            </w:r>
+            <w:r>
+              <w:t>总结、</w:t>
+            </w:r>
+            <w:r>
+              <w:t xml:space="preserve">Notion AI </w:t>
+            </w:r>
+            <w:r>
+              <w:t>等。优势在于</w:t>
+            </w:r>
+            <w:r>
+              <w:t>“</w:t>
+            </w:r>
+            <w:r>
+              <w:t>可私有化部署</w:t>
+            </w:r>
+            <w:r>
+              <w:t xml:space="preserve"> + </w:t>
+            </w:r>
+            <w:r>
+              <w:t>视频时间戳引用</w:t>
+            </w:r>
+            <w:r>
+              <w:t xml:space="preserve"> + </w:t>
+            </w:r>
+            <w:r>
+              <w:t>知识库可持续累积</w:t>
+            </w:r>
+            <w:r>
+              <w:t>”</w:t>
+            </w:r>
+            <w:r>
+              <w:t>。</w:t>
             </w:r>
           </w:p>
           <w:p>
@@ -669,35 +874,131 @@
             </w:r>
           </w:p>
           <w:p>
-            <w:pPr>
-              <w:spacing w:before="0" w:after="0"/>
-            </w:pPr>
-            <w:r>
-              <w:t>• 客户端：Tauri + Vite 前端，提供入库、RAG 对话、引用展示等 UI。</w:t>
-            </w:r>
-          </w:p>
-          <w:p>
-            <w:pPr>
-              <w:spacing w:before="0" w:after="0"/>
-            </w:pPr>
-            <w:r>
-              <w:t>• 本地后端：FastAPI 负责视频处理（下载/读取、ffmpeg 抽取音频、Whisper 转录、可选生成 Markdown 笔记）、以及与 Dify API 的集成。</w:t>
-            </w:r>
-          </w:p>
-          <w:p>
-            <w:pPr>
-              <w:spacing w:before="0" w:after="0"/>
-            </w:pPr>
-            <w:r>
-              <w:t>• Dify（自建）：提供知识库分片/向量化/检索与工作流（RAG Chat）执行。</w:t>
-            </w:r>
-          </w:p>
-          <w:p>
-            <w:pPr>
-              <w:spacing w:before="0" w:after="0"/>
-            </w:pPr>
-            <w:r>
-              <w:t>• 模型提供方：Embedding/LLM 可选择本地（Ollama）或云端 API（官方/中转）。</w:t>
+            <w:r>
+              <w:t xml:space="preserve">• </w:t>
+            </w:r>
+            <w:r>
+              <w:t>客户端：</w:t>
+            </w:r>
+            <w:r>
+              <w:t xml:space="preserve">Tauri + Vite </w:t>
+            </w:r>
+            <w:r>
+              <w:t>前端，提供入库、</w:t>
+            </w:r>
+            <w:r>
+              <w:t xml:space="preserve">RAG </w:t>
+            </w:r>
+            <w:r>
+              <w:t>对话、引用展示等</w:t>
+            </w:r>
+            <w:r>
+              <w:t xml:space="preserve"> UI</w:t>
+            </w:r>
+            <w:r>
+              <w:t>。</w:t>
+            </w:r>
+          </w:p>
+          <w:p>
+            <w:r>
+              <w:t xml:space="preserve">• </w:t>
+            </w:r>
+            <w:r>
+              <w:t>本地后端：</w:t>
+            </w:r>
+            <w:r>
+              <w:t xml:space="preserve">FastAPI </w:t>
+            </w:r>
+            <w:r>
+              <w:t>负责视频处理（下载</w:t>
+            </w:r>
+            <w:r>
+              <w:t>/</w:t>
+            </w:r>
+            <w:r>
+              <w:t>读取、</w:t>
+            </w:r>
+            <w:r>
+              <w:t xml:space="preserve">ffmpeg </w:t>
+            </w:r>
+            <w:r>
+              <w:t>抽取音频、</w:t>
+            </w:r>
+            <w:r>
+              <w:t xml:space="preserve">Whisper </w:t>
+            </w:r>
+            <w:r>
+              <w:t>转录、可选生成</w:t>
+            </w:r>
+            <w:r>
+              <w:t xml:space="preserve"> Markdown </w:t>
+            </w:r>
+            <w:r>
+              <w:t>笔记）、以及与</w:t>
+            </w:r>
+            <w:r>
+              <w:t xml:space="preserve"> Dify API </w:t>
+            </w:r>
+            <w:r>
+              <w:t>的集成。</w:t>
+            </w:r>
+          </w:p>
+          <w:p>
+            <w:r>
+              <w:t>• Dify</w:t>
+            </w:r>
+            <w:r>
+              <w:t>（自建）：提供知识库分片</w:t>
+            </w:r>
+            <w:r>
+              <w:t>/</w:t>
+            </w:r>
+            <w:r>
+              <w:t>向量化</w:t>
+            </w:r>
+            <w:r>
+              <w:t>/</w:t>
+            </w:r>
+            <w:r>
+              <w:t>检索与工作流（</w:t>
+            </w:r>
+            <w:r>
+              <w:t>RAG Chat</w:t>
+            </w:r>
+            <w:r>
+              <w:t>）执行。</w:t>
+            </w:r>
+          </w:p>
+          <w:p>
+            <w:r>
+              <w:t xml:space="preserve">• </w:t>
+            </w:r>
+            <w:r>
+              <w:t>模型提供方：</w:t>
+            </w:r>
+            <w:r>
+              <w:t xml:space="preserve">Embedding/LLM </w:t>
+            </w:r>
+            <w:r>
+              <w:t>可选择本地（</w:t>
+            </w:r>
+            <w:r>
+              <w:t>Ollama</w:t>
+            </w:r>
+            <w:r>
+              <w:t>）或云端</w:t>
+            </w:r>
+            <w:r>
+              <w:t xml:space="preserve"> API</w:t>
+            </w:r>
+            <w:r>
+              <w:t>（官方</w:t>
+            </w:r>
+            <w:r>
+              <w:t>/</w:t>
+            </w:r>
+            <w:r>
+              <w:t>中转）。</w:t>
             </w:r>
           </w:p>
           <w:p>
@@ -709,39 +1010,126 @@
                 <w:b/>
                 <w:sz w:val="24"/>
               </w:rPr>
-              <w:t>入库工作流（Indexing）</w:t>
-            </w:r>
-          </w:p>
-          <w:p>
-            <w:pPr>
-              <w:spacing w:before="0" w:after="0"/>
-            </w:pPr>
-            <w:r>
-              <w:t>• 输入：在线视频链接（如 B 站/抖音等）或本地视频文件。</w:t>
-            </w:r>
-          </w:p>
-          <w:p>
-            <w:pPr>
-              <w:spacing w:before="0" w:after="0"/>
-            </w:pPr>
-            <w:r>
-              <w:t>• 后端提取音频并转录得到带时间戳字幕；可选调用大模型生成结构化 Markdown 笔记。</w:t>
-            </w:r>
-          </w:p>
-          <w:p>
-            <w:pPr>
-              <w:spacing w:before="0" w:after="0"/>
-            </w:pPr>
-            <w:r>
-              <w:t>• 后端将“字幕 +（可选）笔记 + 元数据（视频标题/来源/时间戳段落）”组合成纯文本，调用 Dify Dataset API 写入知识库。</w:t>
-            </w:r>
-          </w:p>
-          <w:p>
-            <w:pPr>
-              <w:spacing w:before="0" w:after="0"/>
-            </w:pPr>
-            <w:r>
-              <w:t>• Dify 根据数据集配置自动进行分片（chunk）、Embedding 与索引构建，形成可检索的向量库。</w:t>
+              <w:t>入库工作流（</w:t>
+            </w:r>
+            <w:r>
+              <w:rPr>
+                <w:b/>
+                <w:sz w:val="24"/>
+              </w:rPr>
+              <w:t>Indexing</w:t>
+            </w:r>
+            <w:r>
+              <w:rPr>
+                <w:b/>
+                <w:sz w:val="24"/>
+              </w:rPr>
+              <w:t>）</w:t>
+            </w:r>
+          </w:p>
+          <w:p>
+            <w:r>
+              <w:t xml:space="preserve">• </w:t>
+            </w:r>
+            <w:r>
+              <w:t>输入：在线视频链接（如</w:t>
+            </w:r>
+            <w:r>
+              <w:t xml:space="preserve"> B </w:t>
+            </w:r>
+            <w:r>
+              <w:t>站</w:t>
+            </w:r>
+            <w:r>
+              <w:t>/</w:t>
+            </w:r>
+            <w:r>
+              <w:t>抖音等）或本地视频文件。</w:t>
+            </w:r>
+          </w:p>
+          <w:p>
+            <w:r>
+              <w:t xml:space="preserve">• </w:t>
+            </w:r>
+            <w:r>
+              <w:t>后端提取音频并转录得到带时间戳字幕；可选调用大模型生成结构化</w:t>
+            </w:r>
+            <w:r>
+              <w:t xml:space="preserve"> Markdown </w:t>
+            </w:r>
+            <w:r>
+              <w:t>笔记。</w:t>
+            </w:r>
+          </w:p>
+          <w:p>
+            <w:r>
+              <w:t xml:space="preserve">• </w:t>
+            </w:r>
+            <w:r>
+              <w:t>后端将</w:t>
+            </w:r>
+            <w:r>
+              <w:t>“</w:t>
+            </w:r>
+            <w:r>
+              <w:t>字幕</w:t>
+            </w:r>
+            <w:r>
+              <w:t xml:space="preserve"> +</w:t>
+            </w:r>
+            <w:r>
+              <w:t>（可选）笔记</w:t>
+            </w:r>
+            <w:r>
+              <w:t xml:space="preserve"> + </w:t>
+            </w:r>
+            <w:r>
+              <w:t>元数据（视频标题</w:t>
+            </w:r>
+            <w:r>
+              <w:t>/</w:t>
+            </w:r>
+            <w:r>
+              <w:t>来源</w:t>
+            </w:r>
+            <w:r>
+              <w:t>/</w:t>
+            </w:r>
+            <w:r>
+              <w:t>时间戳段落）</w:t>
+            </w:r>
+            <w:r>
+              <w:t>”</w:t>
+            </w:r>
+            <w:r>
+              <w:t>组合成纯文本，调用</w:t>
+            </w:r>
+            <w:r>
+              <w:t xml:space="preserve"> Dify Dataset API </w:t>
+            </w:r>
+            <w:r>
+              <w:lastRenderedPageBreak/>
+              <w:t>写入知识库。</w:t>
+            </w:r>
+          </w:p>
+          <w:p>
+            <w:r>
+              <w:t xml:space="preserve">• Dify </w:t>
+            </w:r>
+            <w:r>
+              <w:t>根据数据集配置自动进行分片（</w:t>
+            </w:r>
+            <w:r>
+              <w:t>chunk</w:t>
+            </w:r>
+            <w:r>
+              <w:t>）、</w:t>
+            </w:r>
+            <w:r>
+              <w:t xml:space="preserve">Embedding </w:t>
+            </w:r>
+            <w:r>
+              <w:t>与索引构建，形成可检索的向量库。</w:t>
             </w:r>
           </w:p>
           <w:p>
@@ -753,31 +1141,81 @@
                 <w:b/>
                 <w:sz w:val="24"/>
               </w:rPr>
-              <w:t>对话工作流（RAG Chat）</w:t>
-            </w:r>
-          </w:p>
-          <w:p>
-            <w:pPr>
-              <w:spacing w:before="0" w:after="0"/>
-            </w:pPr>
-            <w:r>
-              <w:t>• 用户问题从客户端提交到后端，后端转发到 Dify Chat/Workflow API。</w:t>
-            </w:r>
-          </w:p>
-          <w:p>
-            <w:pPr>
-              <w:spacing w:before="0" w:after="0"/>
-            </w:pPr>
-            <w:r>
-              <w:t>• Dify 工作流内部执行知识库检索（向量/关键词混合检索），并把召回片段作为上下文供 LLM 生成回答。</w:t>
-            </w:r>
-          </w:p>
-          <w:p>
-            <w:pPr>
-              <w:spacing w:before="0" w:after="0"/>
-            </w:pPr>
-            <w:r>
-              <w:t>• 输出：回答文本 + 引用片段（包含对应视频/段落/时间戳），便于用户追溯原文。</w:t>
+              <w:t>对话工作流（</w:t>
+            </w:r>
+            <w:r>
+              <w:rPr>
+                <w:b/>
+                <w:sz w:val="24"/>
+              </w:rPr>
+              <w:t>RAG Chat</w:t>
+            </w:r>
+            <w:r>
+              <w:rPr>
+                <w:b/>
+                <w:sz w:val="24"/>
+              </w:rPr>
+              <w:t>）</w:t>
+            </w:r>
+          </w:p>
+          <w:p>
+            <w:r>
+              <w:t xml:space="preserve">• </w:t>
+            </w:r>
+            <w:r>
+              <w:t>用户问题从客户端提交到后端，后端转发到</w:t>
+            </w:r>
+            <w:r>
+              <w:t xml:space="preserve"> Dify Chat/Workflow API</w:t>
+            </w:r>
+            <w:r>
+              <w:t>。</w:t>
+            </w:r>
+          </w:p>
+          <w:p>
+            <w:r>
+              <w:t xml:space="preserve">• Dify </w:t>
+            </w:r>
+            <w:r>
+              <w:t>工作流内部执行知识库检索（向量</w:t>
+            </w:r>
+            <w:r>
+              <w:t>/</w:t>
+            </w:r>
+            <w:r>
+              <w:t>关键词混合检索），并把召回片段作为上下文供</w:t>
+            </w:r>
+            <w:r>
+              <w:t xml:space="preserve"> LLM </w:t>
+            </w:r>
+            <w:r>
+              <w:t>生成回答。</w:t>
+            </w:r>
+          </w:p>
+          <w:p>
+            <w:r>
+              <w:t xml:space="preserve">• </w:t>
+            </w:r>
+            <w:r>
+              <w:t>输出：回答文本</w:t>
+            </w:r>
+            <w:r>
+              <w:t xml:space="preserve"> + </w:t>
+            </w:r>
+            <w:r>
+              <w:t>引用片段（包含对应视频</w:t>
+            </w:r>
+            <w:r>
+              <w:t>/</w:t>
+            </w:r>
+            <w:r>
+              <w:t>段落</w:t>
+            </w:r>
+            <w:r>
+              <w:t>/</w:t>
+            </w:r>
+            <w:r>
+              <w:t>时间戳），便于用户追溯原文。</w:t>
             </w:r>
           </w:p>
           <w:p>
@@ -793,27 +1231,69 @@
             </w:r>
           </w:p>
           <w:p>
-            <w:pPr>
-              <w:spacing w:before="0" w:after="0"/>
-            </w:pPr>
-            <w:r>
-              <w:t>• 入库文本保留时间戳字段（start/end），以“引用 = 视频 + 片段 + 时间范围”形式返回。</w:t>
-            </w:r>
-          </w:p>
-          <w:p>
-            <w:pPr>
-              <w:spacing w:before="0" w:after="0"/>
-            </w:pPr>
-            <w:r>
-              <w:t>• 后续可在客户端根据时间戳联动播放器（本地文件或在线播放页），实现点击跳转。</w:t>
-            </w:r>
-          </w:p>
-          <w:p>
-            <w:pPr>
-              <w:spacing w:before="0" w:after="0"/>
-            </w:pPr>
-            <w:r>
-              <w:t>• 支持保留 Markdown 笔记文件：便于离线阅读、二次编辑与导出。</w:t>
+            <w:r>
+              <w:t xml:space="preserve">• </w:t>
+            </w:r>
+            <w:r>
+              <w:t>入库文本保留时间戳字段（</w:t>
+            </w:r>
+            <w:r>
+              <w:t>start/end</w:t>
+            </w:r>
+            <w:r>
+              <w:t>），以</w:t>
+            </w:r>
+            <w:r>
+              <w:t>“</w:t>
+            </w:r>
+            <w:r>
+              <w:t>引用</w:t>
+            </w:r>
+            <w:r>
+              <w:t xml:space="preserve"> = </w:t>
+            </w:r>
+            <w:r>
+              <w:t>视频</w:t>
+            </w:r>
+            <w:r>
+              <w:t xml:space="preserve"> + </w:t>
+            </w:r>
+            <w:r>
+              <w:t>片段</w:t>
+            </w:r>
+            <w:r>
+              <w:t xml:space="preserve"> + </w:t>
+            </w:r>
+            <w:r>
+              <w:t>时间范围</w:t>
+            </w:r>
+            <w:r>
+              <w:t>”</w:t>
+            </w:r>
+            <w:r>
+              <w:t>形式返回。</w:t>
+            </w:r>
+          </w:p>
+          <w:p>
+            <w:r>
+              <w:t xml:space="preserve">• </w:t>
+            </w:r>
+            <w:r>
+              <w:t>后续可在客户端根据时间戳联动播放器（本地文件或在线播放页），实现点击跳转。</w:t>
+            </w:r>
+          </w:p>
+          <w:p>
+            <w:r>
+              <w:t xml:space="preserve">• </w:t>
+            </w:r>
+            <w:r>
+              <w:t>支持保留</w:t>
+            </w:r>
+            <w:r>
+              <w:t xml:space="preserve"> Markdown </w:t>
+            </w:r>
+            <w:r>
+              <w:t>笔记文件：便于离线阅读、二次编辑与导出。</w:t>
             </w:r>
           </w:p>
           <w:p>
@@ -821,18 +1301,182 @@
               <w:jc w:val="center"/>
             </w:pPr>
             <w:r>
+              <w:rPr>
+                <w:noProof/>
+              </w:rPr>
               <w:drawing>
-                <wp:inline xmlns:a="http://schemas.openxmlformats.org/drawingml/2006/main" xmlns:pic="http://schemas.openxmlformats.org/drawingml/2006/picture">
+                <wp:inline distT="0" distB="0" distL="0" distR="0" wp14:anchorId="01255BB9" wp14:editId="113C8474">
                   <wp:extent cx="5303520" cy="3416500"/>
+                  <wp:effectExtent l="0" t="0" r="0" b="0"/>
                   <wp:docPr id="1" name="Picture 1"/>
                   <wp:cNvGraphicFramePr>
-                    <a:graphicFrameLocks noChangeAspect="1"/>
+                    <a:graphicFrameLocks xmlns:a="http://schemas.openxmlformats.org/drawingml/2006/main" noChangeAspect="1"/>
                   </wp:cNvGraphicFramePr>
-                  <a:graphic>
+                  <a:graphic xmlns:a="http://schemas.openxmlformats.org/drawingml/2006/main">
                     <a:graphicData uri="http://schemas.openxmlformats.org/drawingml/2006/picture">
-                      <pic:pic>
+                      <pic:pic xmlns:pic="http://schemas.openxmlformats.org/drawingml/2006/picture">
                         <pic:nvPicPr>
                           <pic:cNvPr id="0" name="PixPin_2026-01-04_07-22-54.png"/>
+                          <pic:cNvPicPr/>
+                        </pic:nvPicPr>
+                        <pic:blipFill>
+                          <a:blip r:embed="rId7"/>
+                          <a:stretch>
+                            <a:fillRect/>
+                          </a:stretch>
+                        </pic:blipFill>
+                        <pic:spPr>
+                          <a:xfrm>
+                            <a:off x="0" y="0"/>
+                            <a:ext cx="5303520" cy="3416500"/>
+                          </a:xfrm>
+                          <a:prstGeom prst="rect">
+                            <a:avLst/>
+                          </a:prstGeom>
+                        </pic:spPr>
+                      </pic:pic>
+                    </a:graphicData>
+                  </a:graphic>
+                </wp:inline>
+              </w:drawing>
+            </w:r>
+          </w:p>
+          <w:p>
+            <w:pPr>
+              <w:jc w:val="center"/>
+            </w:pPr>
+            <w:r>
+              <w:rPr>
+                <w:sz w:val="20"/>
+              </w:rPr>
+              <w:t>图</w:t>
+            </w:r>
+            <w:r>
+              <w:rPr>
+                <w:sz w:val="20"/>
+              </w:rPr>
+              <w:t>1</w:t>
+            </w:r>
+            <w:r>
+              <w:rPr>
+                <w:sz w:val="20"/>
+              </w:rPr>
+              <w:t>：客户端界面（入库</w:t>
+            </w:r>
+            <w:r>
+              <w:rPr>
+                <w:sz w:val="20"/>
+              </w:rPr>
+              <w:t xml:space="preserve"> / RAG </w:t>
+            </w:r>
+            <w:r>
+              <w:rPr>
+                <w:sz w:val="20"/>
+              </w:rPr>
+              <w:t>对话）</w:t>
+            </w:r>
+          </w:p>
+          <w:p>
+            <w:pPr>
+              <w:jc w:val="center"/>
+            </w:pPr>
+            <w:r>
+              <w:rPr>
+                <w:noProof/>
+              </w:rPr>
+              <w:drawing>
+                <wp:inline distT="0" distB="0" distL="0" distR="0" wp14:anchorId="59B2221C" wp14:editId="21D3804B">
+                  <wp:extent cx="5303520" cy="1305174"/>
+                  <wp:effectExtent l="0" t="0" r="0" b="0"/>
+                  <wp:docPr id="2" name="Picture 2"/>
+                  <wp:cNvGraphicFramePr>
+                    <a:graphicFrameLocks xmlns:a="http://schemas.openxmlformats.org/drawingml/2006/main" noChangeAspect="1"/>
+                  </wp:cNvGraphicFramePr>
+                  <a:graphic xmlns:a="http://schemas.openxmlformats.org/drawingml/2006/main">
+                    <a:graphicData uri="http://schemas.openxmlformats.org/drawingml/2006/picture">
+                      <pic:pic xmlns:pic="http://schemas.openxmlformats.org/drawingml/2006/picture">
+                        <pic:nvPicPr>
+                          <pic:cNvPr id="0" name="知识库工作流.png"/>
+                          <pic:cNvPicPr/>
+                        </pic:nvPicPr>
+                        <pic:blipFill>
+                          <a:blip r:embed="rId8"/>
+                          <a:stretch>
+                            <a:fillRect/>
+                          </a:stretch>
+                        </pic:blipFill>
+                        <pic:spPr>
+                          <a:xfrm>
+                            <a:off x="0" y="0"/>
+                            <a:ext cx="5303520" cy="1305174"/>
+                          </a:xfrm>
+                          <a:prstGeom prst="rect">
+                            <a:avLst/>
+                          </a:prstGeom>
+                        </pic:spPr>
+                      </pic:pic>
+                    </a:graphicData>
+                  </a:graphic>
+                </wp:inline>
+              </w:drawing>
+            </w:r>
+          </w:p>
+          <w:p>
+            <w:pPr>
+              <w:jc w:val="center"/>
+            </w:pPr>
+            <w:r>
+              <w:rPr>
+                <w:sz w:val="20"/>
+              </w:rPr>
+              <w:t>图</w:t>
+            </w:r>
+            <w:r>
+              <w:rPr>
+                <w:sz w:val="20"/>
+              </w:rPr>
+              <w:t>2</w:t>
+            </w:r>
+            <w:r>
+              <w:rPr>
+                <w:sz w:val="20"/>
+              </w:rPr>
+              <w:t>：知识库入库工作流（</w:t>
+            </w:r>
+            <w:r>
+              <w:rPr>
+                <w:sz w:val="20"/>
+              </w:rPr>
+              <w:t>Dify Dataset Indexing</w:t>
+            </w:r>
+            <w:r>
+              <w:rPr>
+                <w:sz w:val="20"/>
+              </w:rPr>
+              <w:t>）</w:t>
+            </w:r>
+          </w:p>
+          <w:p>
+            <w:pPr>
+              <w:jc w:val="center"/>
+            </w:pPr>
+            <w:r>
+              <w:rPr>
+                <w:noProof/>
+              </w:rPr>
+              <w:drawing>
+                <wp:inline distT="0" distB="0" distL="0" distR="0" wp14:anchorId="49ED8D6B" wp14:editId="39572959">
+                  <wp:extent cx="5303520" cy="1177202"/>
+                  <wp:effectExtent l="0" t="0" r="0" b="0"/>
+                  <wp:docPr id="3" name="Picture 3"/>
+                  <wp:cNvGraphicFramePr>
+                    <a:graphicFrameLocks xmlns:a="http://schemas.openxmlformats.org/drawingml/2006/main" noChangeAspect="1"/>
+                  </wp:cNvGraphicFramePr>
+                  <a:graphic xmlns:a="http://schemas.openxmlformats.org/drawingml/2006/main">
+                    <a:graphicData uri="http://schemas.openxmlformats.org/drawingml/2006/picture">
+                      <pic:pic xmlns:pic="http://schemas.openxmlformats.org/drawingml/2006/picture">
+                        <pic:nvPicPr>
+                          <pic:cNvPr id="0" name="dify工作流.png"/>
                           <pic:cNvPicPr/>
                         </pic:nvPicPr>
                         <pic:blipFill>
@@ -844,9 +1488,11 @@
                         <pic:spPr>
                           <a:xfrm>
                             <a:off x="0" y="0"/>
-                            <a:ext cx="5303520" cy="3416500"/>
+                            <a:ext cx="5303520" cy="1177202"/>
                           </a:xfrm>
-                          <a:prstGeom prst="rect"/>
+                          <a:prstGeom prst="rect">
+                            <a:avLst/>
+                          </a:prstGeom>
                         </pic:spPr>
                       </pic:pic>
                     </a:graphicData>
@@ -861,112 +1507,33 @@
             </w:pPr>
             <w:r>
               <w:rPr>
-                <w:b w:val="0"/>
                 <w:sz w:val="20"/>
               </w:rPr>
-              <w:t>图1：客户端界面（入库 / RAG 对话）</w:t>
-            </w:r>
-          </w:p>
-          <w:p>
-            <w:pPr>
-              <w:jc w:val="center"/>
-            </w:pPr>
-            <w:r>
-              <w:drawing>
-                <wp:inline xmlns:a="http://schemas.openxmlformats.org/drawingml/2006/main" xmlns:pic="http://schemas.openxmlformats.org/drawingml/2006/picture">
-                  <wp:extent cx="5303520" cy="1305174"/>
-                  <wp:docPr id="2" name="Picture 2"/>
-                  <wp:cNvGraphicFramePr>
-                    <a:graphicFrameLocks noChangeAspect="1"/>
-                  </wp:cNvGraphicFramePr>
-                  <a:graphic>
-                    <a:graphicData uri="http://schemas.openxmlformats.org/drawingml/2006/picture">
-                      <pic:pic>
-                        <pic:nvPicPr>
-                          <pic:cNvPr id="0" name="知识库工作流.png"/>
-                          <pic:cNvPicPr/>
-                        </pic:nvPicPr>
-                        <pic:blipFill>
-                          <a:blip r:embed="rId10"/>
-                          <a:stretch>
-                            <a:fillRect/>
-                          </a:stretch>
-                        </pic:blipFill>
-                        <pic:spPr>
-                          <a:xfrm>
-                            <a:off x="0" y="0"/>
-                            <a:ext cx="5303520" cy="1305174"/>
-                          </a:xfrm>
-                          <a:prstGeom prst="rect"/>
-                        </pic:spPr>
-                      </pic:pic>
-                    </a:graphicData>
-                  </a:graphic>
-                </wp:inline>
-              </w:drawing>
-            </w:r>
-          </w:p>
-          <w:p>
-            <w:pPr>
-              <w:jc w:val="center"/>
-            </w:pPr>
-            <w:r>
-              <w:rPr>
-                <w:b w:val="0"/>
+              <w:t>图</w:t>
+            </w:r>
+            <w:r>
+              <w:rPr>
                 <w:sz w:val="20"/>
               </w:rPr>
-              <w:t>图2：知识库入库工作流（Dify Dataset Indexing）</w:t>
-            </w:r>
-          </w:p>
-          <w:p>
-            <w:pPr>
-              <w:jc w:val="center"/>
-            </w:pPr>
-            <w:r>
-              <w:drawing>
-                <wp:inline xmlns:a="http://schemas.openxmlformats.org/drawingml/2006/main" xmlns:pic="http://schemas.openxmlformats.org/drawingml/2006/picture">
-                  <wp:extent cx="5303520" cy="1177202"/>
-                  <wp:docPr id="3" name="Picture 3"/>
-                  <wp:cNvGraphicFramePr>
-                    <a:graphicFrameLocks noChangeAspect="1"/>
-                  </wp:cNvGraphicFramePr>
-                  <a:graphic>
-                    <a:graphicData uri="http://schemas.openxmlformats.org/drawingml/2006/picture">
-                      <pic:pic>
-                        <pic:nvPicPr>
-                          <pic:cNvPr id="0" name="dify工作流.png"/>
-                          <pic:cNvPicPr/>
-                        </pic:nvPicPr>
-                        <pic:blipFill>
-                          <a:blip r:embed="rId11"/>
-                          <a:stretch>
-                            <a:fillRect/>
-                          </a:stretch>
-                        </pic:blipFill>
-                        <pic:spPr>
-                          <a:xfrm>
-                            <a:off x="0" y="0"/>
-                            <a:ext cx="5303520" cy="1177202"/>
-                          </a:xfrm>
-                          <a:prstGeom prst="rect"/>
-                        </pic:spPr>
-                      </pic:pic>
-                    </a:graphicData>
-                  </a:graphic>
-                </wp:inline>
-              </w:drawing>
-            </w:r>
-          </w:p>
-          <w:p>
-            <w:pPr>
-              <w:jc w:val="center"/>
-            </w:pPr>
-            <w:r>
-              <w:rPr>
-                <w:b w:val="0"/>
+              <w:t>3</w:t>
+            </w:r>
+            <w:r>
+              <w:rPr>
                 <w:sz w:val="20"/>
               </w:rPr>
-              <w:t>图3：对话工作流（Dify Workflow / Chat Messages）</w:t>
+              <w:t>：对话工作流（</w:t>
+            </w:r>
+            <w:r>
+              <w:rPr>
+                <w:sz w:val="20"/>
+              </w:rPr>
+              <w:t>Dify Workflow / Chat Messages</w:t>
+            </w:r>
+            <w:r>
+              <w:rPr>
+                <w:sz w:val="20"/>
+              </w:rPr>
+              <w:t>）</w:t>
             </w:r>
           </w:p>
           <w:p>
@@ -983,38 +1550,15 @@
           </w:p>
           <w:p>
             <w:pPr>
-              <w:spacing w:before="80" w:after="20"/>
+              <w:spacing w:before="120" w:after="40"/>
             </w:pPr>
             <w:r>
               <w:rPr>
                 <w:b/>
-                <w:sz w:val="24"/>
-              </w:rPr>
-              <w:t>1）Dify 侧（一次性配置）</w:t>
-            </w:r>
-          </w:p>
-          <w:p>
-            <w:pPr>
-              <w:spacing w:before="0" w:after="0"/>
-            </w:pPr>
-            <w:r>
-              <w:t>• 使用 Docker 部署 Dify（按官方文档执行），在控制台添加 LLM 与 Embedding Provider。</w:t>
-            </w:r>
-          </w:p>
-          <w:p>
-            <w:pPr>
-              <w:spacing w:before="0" w:after="0"/>
-            </w:pPr>
-            <w:r>
-              <w:t>• 创建 Dataset（知识库），记录 Dataset ID。设置索引方式（high_quality/economy）与分片参数。</w:t>
-            </w:r>
-          </w:p>
-          <w:p>
-            <w:pPr>
-              <w:spacing w:before="0" w:after="0"/>
-            </w:pPr>
-            <w:r>
-              <w:t>• 创建 Chat App 或 Workflow App，并发布（Publish）。在“API 访问”中获取 App API Key；在“后端服务 API”获取 Service API Key。</w:t>
+                <w:sz w:val="28"/>
+              </w:rPr>
+              <w:lastRenderedPageBreak/>
+              <w:t>项目总结</w:t>
             </w:r>
           </w:p>
           <w:p>
@@ -1026,23 +1570,103 @@
                 <w:b/>
                 <w:sz w:val="24"/>
               </w:rPr>
-              <w:t>2）本项目侧（环境变量）</w:t>
-            </w:r>
-          </w:p>
-          <w:p>
-            <w:pPr>
-              <w:spacing w:before="0" w:after="0"/>
-            </w:pPr>
-            <w:r>
-              <w:t>• 复制 `.env.example` 为 `.env`，填写：`DIFY_BASE_URL`、`DIFY_DATASET_ID`、`DIFY_SERVICE_API_KEY`、`DIFY_APP_API_KEY`。</w:t>
-            </w:r>
-          </w:p>
-          <w:p>
-            <w:pPr>
-              <w:spacing w:before="0" w:after="0"/>
-            </w:pPr>
-            <w:r>
-              <w:t>• 安装并配置 ffmpeg（或在 `.env` 中填写 `FFMPEG_BIN_PATH`）。</w:t>
+              <w:t>当前完成情况（截至中期）</w:t>
+            </w:r>
+          </w:p>
+          <w:p>
+            <w:r>
+              <w:t xml:space="preserve">• </w:t>
+            </w:r>
+            <w:r>
+              <w:t>完成</w:t>
+            </w:r>
+            <w:r>
+              <w:t>“</w:t>
+            </w:r>
+            <w:r>
+              <w:t>视频转录</w:t>
+            </w:r>
+            <w:r>
+              <w:t xml:space="preserve"> + </w:t>
+            </w:r>
+            <w:r>
+              <w:t>可选笔记生成</w:t>
+            </w:r>
+            <w:r>
+              <w:t xml:space="preserve"> + </w:t>
+            </w:r>
+            <w:r>
+              <w:t>自动入库到</w:t>
+            </w:r>
+            <w:r>
+              <w:t xml:space="preserve"> Dify Dataset”</w:t>
+            </w:r>
+            <w:r>
+              <w:t>的端到端流程。</w:t>
+            </w:r>
+          </w:p>
+          <w:p>
+            <w:r>
+              <w:t xml:space="preserve">• </w:t>
+            </w:r>
+            <w:r>
+              <w:t>完成</w:t>
+            </w:r>
+            <w:r>
+              <w:t xml:space="preserve">“Dify </w:t>
+            </w:r>
+            <w:r>
+              <w:t>工作流检索</w:t>
+            </w:r>
+            <w:r>
+              <w:t xml:space="preserve"> + </w:t>
+            </w:r>
+            <w:r>
+              <w:t>对话</w:t>
+            </w:r>
+            <w:r>
+              <w:t xml:space="preserve"> API + </w:t>
+            </w:r>
+            <w:r>
+              <w:t>引用返回</w:t>
+            </w:r>
+            <w:r>
+              <w:t>”</w:t>
+            </w:r>
+            <w:r>
+              <w:t>的</w:t>
+            </w:r>
+            <w:r>
+              <w:t xml:space="preserve"> RAG </w:t>
+            </w:r>
+            <w:r>
+              <w:t>问答链路，并在客户端集成展示。</w:t>
+            </w:r>
+          </w:p>
+          <w:p>
+            <w:r>
+              <w:t xml:space="preserve">• </w:t>
+            </w:r>
+            <w:r>
+              <w:t>支持本地部署与</w:t>
+            </w:r>
+            <w:r>
+              <w:t xml:space="preserve"> Docker </w:t>
+            </w:r>
+            <w:r>
+              <w:t>化部署（前端</w:t>
+            </w:r>
+            <w:r>
+              <w:t>/</w:t>
+            </w:r>
+            <w:r>
+              <w:t>后端</w:t>
+            </w:r>
+            <w:r>
+              <w:t>/nginx</w:t>
+            </w:r>
+            <w:r>
+              <w:t>），便于在不同机器上快速启动。</w:t>
             </w:r>
           </w:p>
           <w:p>
@@ -1054,59 +1678,85 @@
                 <w:b/>
                 <w:sz w:val="24"/>
               </w:rPr>
-              <w:t>3）启动与使用</w:t>
-            </w:r>
-          </w:p>
-          <w:p>
-            <w:pPr>
-              <w:spacing w:before="0" w:after="0"/>
-            </w:pPr>
-            <w:r>
-              <w:t>• 启动后端：`python backend/main.py`（默认端口 8483）。</w:t>
-            </w:r>
-          </w:p>
-          <w:p>
-            <w:pPr>
-              <w:spacing w:before="0" w:after="0"/>
-            </w:pPr>
-            <w:r>
-              <w:t>• 启动前端：开发模式用 `pnpm dev`（浏览器访问），桌面端用 `pnpm tauri dev`。</w:t>
-            </w:r>
-          </w:p>
-          <w:p>
-            <w:pPr>
-              <w:spacing w:before="0" w:after="0"/>
-            </w:pPr>
-            <w:r>
-              <w:t>• 在“入库”页提交视频链接或本地文件，等待转录与（可选）笔记生成完成后自动写入 Dify 知识库。</w:t>
-            </w:r>
-          </w:p>
-          <w:p>
-            <w:pPr>
-              <w:spacing w:before="0" w:after="0"/>
-            </w:pPr>
-            <w:r>
-              <w:t>• 在“RAG 对话”页提问，系统返回答案与引用（含视频片段/时间戳）。</w:t>
-            </w:r>
-          </w:p>
-          <w:p>
-            <w:pPr>
-              <w:spacing w:before="0" w:after="0"/>
-            </w:pPr>
-            <w:r>
-              <w:t>• 可选加分：用 Cloudflare Tunnel / ngrok 将本机服务暴露为公网 HTTPS 地址用于验收演示。</w:t>
-            </w:r>
-          </w:p>
-          <w:p>
-            <w:pPr>
-              <w:spacing w:before="120" w:after="40"/>
-            </w:pPr>
-            <w:r>
-              <w:rPr>
-                <w:b/>
-                <w:sz w:val="28"/>
-              </w:rPr>
-              <w:t>项目总结</w:t>
+              <w:t>小组分工</w:t>
+            </w:r>
+          </w:p>
+          <w:p>
+            <w:r>
+              <w:t xml:space="preserve">• </w:t>
+            </w:r>
+            <w:r>
+              <w:t>成员</w:t>
+            </w:r>
+            <w:r>
+              <w:t>1</w:t>
+            </w:r>
+            <w:r>
+              <w:t>：后端（视频处理</w:t>
+            </w:r>
+            <w:r>
+              <w:t>/</w:t>
+            </w:r>
+            <w:r>
+              <w:t>转录</w:t>
+            </w:r>
+            <w:r>
+              <w:t>/</w:t>
+            </w:r>
+            <w:r>
+              <w:t>笔记生成）、</w:t>
+            </w:r>
+            <w:r>
+              <w:t xml:space="preserve">Dify Dataset </w:t>
+            </w:r>
+            <w:r>
+              <w:t>写入与</w:t>
+            </w:r>
+            <w:r>
+              <w:t xml:space="preserve"> Chat/Workflow API </w:t>
+            </w:r>
+            <w:r>
+              <w:t>集成、入库任务管理。</w:t>
+            </w:r>
+          </w:p>
+          <w:p>
+            <w:r>
+              <w:t xml:space="preserve">• </w:t>
+            </w:r>
+            <w:r>
+              <w:t>成员</w:t>
+            </w:r>
+            <w:r>
+              <w:t>2</w:t>
+            </w:r>
+            <w:r>
+              <w:t>：前端（</w:t>
+            </w:r>
+            <w:r>
+              <w:t>Tauri UI/</w:t>
+            </w:r>
+            <w:r>
+              <w:t>交互</w:t>
+            </w:r>
+            <w:r>
+              <w:t>/</w:t>
+            </w:r>
+            <w:r>
+              <w:t>状态展示）、打包发布与跨平台兼容、文档与演示材料整理。</w:t>
+            </w:r>
+          </w:p>
+          <w:p>
+            <w:r>
+              <w:t xml:space="preserve">• </w:t>
+            </w:r>
+            <w:r>
+              <w:t>共同：需求梳理、模型</w:t>
+            </w:r>
+            <w:r>
+              <w:t>/</w:t>
+            </w:r>
+            <w:r>
+              <w:t>参数调优、测试与验收演示。</w:t>
             </w:r>
           </w:p>
           <w:p>
@@ -1118,111 +1768,63 @@
                 <w:b/>
                 <w:sz w:val="24"/>
               </w:rPr>
-              <w:t>当前完成情况（截至中期）</w:t>
-            </w:r>
-          </w:p>
-          <w:p>
-            <w:pPr>
-              <w:spacing w:before="0" w:after="0"/>
-            </w:pPr>
-            <w:r>
-              <w:t>• 完成“视频转录 + 可选笔记生成 + 自动入库到 Dify Dataset”的端到端流程。</w:t>
-            </w:r>
-          </w:p>
-          <w:p>
-            <w:pPr>
-              <w:spacing w:before="0" w:after="0"/>
-            </w:pPr>
-            <w:r>
-              <w:t>• 完成“Dify 工作流检索 + 对话 API + 引用返回”的 RAG 问答链路，并在客户端集成展示。</w:t>
-            </w:r>
-          </w:p>
-          <w:p>
-            <w:pPr>
-              <w:spacing w:before="0" w:after="0"/>
-            </w:pPr>
-            <w:r>
-              <w:t>• 支持本地部署与 Docker 化部署（前端/后端/nginx），便于在不同机器上快速启动。</w:t>
-            </w:r>
-          </w:p>
-          <w:p>
-            <w:pPr>
-              <w:spacing w:before="80" w:after="20"/>
-            </w:pPr>
-            <w:r>
-              <w:rPr>
-                <w:b/>
-                <w:sz w:val="24"/>
-              </w:rPr>
-              <w:t>小组分工</w:t>
-            </w:r>
-          </w:p>
-          <w:p>
-            <w:pPr>
-              <w:spacing w:before="0" w:after="0"/>
-            </w:pPr>
-            <w:r>
-              <w:t>• 成员1：后端（视频处理/转录/笔记生成）、Dify Dataset 写入与 Chat/Workflow API 集成、入库任务管理。</w:t>
-            </w:r>
-          </w:p>
-          <w:p>
-            <w:pPr>
-              <w:spacing w:before="0" w:after="0"/>
-            </w:pPr>
-            <w:r>
-              <w:t>• 成员2：前端（Tauri UI/交互/状态展示）、打包发布与跨平台兼容、文档与演示材料整理。</w:t>
-            </w:r>
-          </w:p>
-          <w:p>
-            <w:pPr>
-              <w:spacing w:before="0" w:after="0"/>
-            </w:pPr>
-            <w:r>
-              <w:t>• 共同：需求梳理、模型/参数调优、测试与验收演示。</w:t>
-            </w:r>
-          </w:p>
-          <w:p>
-            <w:pPr>
-              <w:spacing w:before="80" w:after="20"/>
-            </w:pPr>
-            <w:r>
-              <w:rPr>
-                <w:b/>
-                <w:sz w:val="24"/>
-              </w:rPr>
               <w:t>存在问题与后续规划</w:t>
             </w:r>
           </w:p>
           <w:p>
-            <w:pPr>
-              <w:spacing w:before="0" w:after="0"/>
-            </w:pPr>
-            <w:r>
-              <w:t>• 检索效果依赖分片与 Embedding/LLM 选择，下一阶段将优化：分片粒度、元数据结构与检索参数，并补充评测问题集。</w:t>
-            </w:r>
-          </w:p>
-          <w:p>
-            <w:pPr>
-              <w:spacing w:before="0" w:after="0"/>
-            </w:pPr>
-            <w:r>
-              <w:t>• UI/交互：补齐对话历史、入库任务列表展示与错误提示，提升易用性。</w:t>
-            </w:r>
-          </w:p>
-          <w:p>
-            <w:pPr>
-              <w:spacing w:before="0" w:after="0"/>
-            </w:pPr>
-            <w:r>
-              <w:t>• 功能拓展：时间戳跳转播放（可选实现）、批量入库、多知识库管理与导出 Markdown 笔记。</w:t>
-            </w:r>
-          </w:p>
-          <w:p>
-            <w:pPr>
-              <w:spacing w:before="0" w:after="0"/>
-            </w:pPr>
-            <w:r>
-              <w:t>• 部署与加分项：完善一键启动/一键打包脚本，提供公网演示地址与 Docker 部署说明。</w:t>
+            <w:r>
+              <w:t xml:space="preserve">• </w:t>
+            </w:r>
+            <w:r>
+              <w:t>检索效果依赖分片与</w:t>
+            </w:r>
+            <w:r>
+              <w:t xml:space="preserve"> Embedding/LLM </w:t>
+            </w:r>
+            <w:r>
+              <w:t>选择，下一阶段将优化：分片粒度、元数据结构与检索参数，并补充评测问题集。</w:t>
+            </w:r>
+          </w:p>
+          <w:p>
+            <w:r>
+              <w:t>• UI/</w:t>
+            </w:r>
+            <w:r>
+              <w:t>交互：补齐对话历史、入库任务列表展示与错误提示，提升易用性。</w:t>
+            </w:r>
+          </w:p>
+          <w:p>
+            <w:r>
+              <w:t xml:space="preserve">• </w:t>
+            </w:r>
+            <w:r>
+              <w:t>功能拓展：时间戳跳转播放（可选实现）、批量入库、多知识库管理与导出</w:t>
+            </w:r>
+            <w:r>
+              <w:t xml:space="preserve"> Markdown </w:t>
+            </w:r>
+            <w:r>
+              <w:t>笔记。</w:t>
+            </w:r>
+          </w:p>
+          <w:p>
+            <w:r>
+              <w:t xml:space="preserve">• </w:t>
+            </w:r>
+            <w:r>
+              <w:t>部署与加分项：完善一键启动</w:t>
+            </w:r>
+            <w:r>
+              <w:t>/</w:t>
+            </w:r>
+            <w:r>
+              <w:t>一键打包脚本，提供公网演示地址与</w:t>
+            </w:r>
+            <w:r>
+              <w:t xml:space="preserve"> Docker </w:t>
+            </w:r>
+            <w:r>
+              <w:t>部署说明。</w:t>
             </w:r>
           </w:p>
         </w:tc>

</xml_diff>